<commit_message>
feat: Completed PROG1085 Module 2 A2-1
</commit_message>
<xml_diff>
--- a/Courses/PROG1085 - Structured Project IV/Modules/Module 2 - Generics/Assignments/A2-1_Generics.docx
+++ b/Courses/PROG1085 - Structured Project IV/Modules/Module 2 - Generics/Assignments/A2-1_Generics.docx
@@ -1,6 +1,6 @@
 
 <file path=word/document.xml><?xml version="1.0" encoding="utf-8"?>
-<w:document xmlns:wpc="http://schemas.microsoft.com/office/word/2010/wordprocessingCanvas" xmlns:cx="http://schemas.microsoft.com/office/drawing/2014/chartex" xmlns:cx1="http://schemas.microsoft.com/office/drawing/2015/9/8/chartex" xmlns:cx2="http://schemas.microsoft.com/office/drawing/2015/10/21/chartex" xmlns:cx3="http://schemas.microsoft.com/office/drawing/2016/5/9/chartex" xmlns:cx4="http://schemas.microsoft.com/office/drawing/2016/5/10/chartex" xmlns:cx5="http://schemas.microsoft.com/office/drawing/2016/5/11/chartex" xmlns:cx6="http://schemas.microsoft.com/office/drawing/2016/5/12/chartex" xmlns:cx7="http://schemas.microsoft.com/office/drawing/2016/5/13/chartex" xmlns:cx8="http://schemas.microsoft.com/office/drawing/2016/5/14/chartex" xmlns:mc="http://schemas.openxmlformats.org/markup-compatibility/2006" xmlns:aink="http://schemas.microsoft.com/office/drawing/2016/ink" xmlns:am3d="http://schemas.microsoft.com/office/drawing/2017/model3d" xmlns:o="urn:schemas-microsoft-com:office:office" xmlns:r="http://schemas.openxmlformats.org/officeDocument/2006/relationships" xmlns:m="http://schemas.openxmlformats.org/officeDocument/2006/math" xmlns:v="urn:schemas-microsoft-com:vml" xmlns:wp14="http://schemas.microsoft.com/office/word/2010/wordprocessingDrawing" xmlns:wp="http://schemas.openxmlformats.org/drawingml/2006/wordprocessingDrawing" xmlns:w10="urn:schemas-microsoft-com:office:word" xmlns:w="http://schemas.openxmlformats.org/wordprocessingml/2006/main" xmlns:w14="http://schemas.microsoft.com/office/word/2010/wordml" xmlns:w15="http://schemas.microsoft.com/office/word/2012/wordml" xmlns:w16cid="http://schemas.microsoft.com/office/word/2016/wordml/cid" xmlns:w16se="http://schemas.microsoft.com/office/word/2015/wordml/symex" xmlns:wpg="http://schemas.microsoft.com/office/word/2010/wordprocessingGroup" xmlns:wpi="http://schemas.microsoft.com/office/word/2010/wordprocessingInk" xmlns:wne="http://schemas.microsoft.com/office/word/2006/wordml" xmlns:wps="http://schemas.microsoft.com/office/word/2010/wordprocessingShape" mc:Ignorable="w14 w15 w16se w16cid wp14">
+<w:document xmlns:wpc="http://schemas.microsoft.com/office/word/2010/wordprocessingCanvas" xmlns:cx="http://schemas.microsoft.com/office/drawing/2014/chartex" xmlns:cx1="http://schemas.microsoft.com/office/drawing/2015/9/8/chartex" xmlns:cx2="http://schemas.microsoft.com/office/drawing/2015/10/21/chartex" xmlns:cx3="http://schemas.microsoft.com/office/drawing/2016/5/9/chartex" xmlns:cx4="http://schemas.microsoft.com/office/drawing/2016/5/10/chartex" xmlns:cx5="http://schemas.microsoft.com/office/drawing/2016/5/11/chartex" xmlns:cx6="http://schemas.microsoft.com/office/drawing/2016/5/12/chartex" xmlns:cx7="http://schemas.microsoft.com/office/drawing/2016/5/13/chartex" xmlns:cx8="http://schemas.microsoft.com/office/drawing/2016/5/14/chartex" xmlns:mc="http://schemas.openxmlformats.org/markup-compatibility/2006" xmlns:aink="http://schemas.microsoft.com/office/drawing/2016/ink" xmlns:am3d="http://schemas.microsoft.com/office/drawing/2017/model3d" xmlns:o="urn:schemas-microsoft-com:office:office" xmlns:oel="http://schemas.microsoft.com/office/2019/extlst" xmlns:r="http://schemas.openxmlformats.org/officeDocument/2006/relationships" xmlns:m="http://schemas.openxmlformats.org/officeDocument/2006/math" xmlns:v="urn:schemas-microsoft-com:vml" xmlns:wp14="http://schemas.microsoft.com/office/word/2010/wordprocessingDrawing" xmlns:wp="http://schemas.openxmlformats.org/drawingml/2006/wordprocessingDrawing" xmlns:w10="urn:schemas-microsoft-com:office:word" xmlns:w="http://schemas.openxmlformats.org/wordprocessingml/2006/main" xmlns:w14="http://schemas.microsoft.com/office/word/2010/wordml" xmlns:w15="http://schemas.microsoft.com/office/word/2012/wordml" xmlns:w16cex="http://schemas.microsoft.com/office/word/2018/wordml/cex" xmlns:w16cid="http://schemas.microsoft.com/office/word/2016/wordml/cid" xmlns:w16="http://schemas.microsoft.com/office/word/2018/wordml" xmlns:w16sdtdh="http://schemas.microsoft.com/office/word/2020/wordml/sdtdatahash" xmlns:w16se="http://schemas.microsoft.com/office/word/2015/wordml/symex" xmlns:wpg="http://schemas.microsoft.com/office/word/2010/wordprocessingGroup" xmlns:wpi="http://schemas.microsoft.com/office/word/2010/wordprocessingInk" xmlns:wne="http://schemas.microsoft.com/office/word/2006/wordml" xmlns:wps="http://schemas.microsoft.com/office/word/2010/wordprocessingShape" mc:Ignorable="w14 w15 w16se w16cid w16 w16cex w16sdtdh wp14">
   <w:body>
     <w:p>
       <w:pPr>
@@ -26,18 +26,16 @@
         </w:rPr>
         <w:t>Overloading a Generic Method</w:t>
       </w:r>
-      <w:bookmarkStart w:id="0" w:name="_GoBack"/>
-      <w:bookmarkEnd w:id="0"/>
     </w:p>
     <w:p>
       <w:r>
         <w:t>(</w:t>
       </w:r>
-      <w:bookmarkStart w:id="1" w:name="_Hlk115786357"/>
+      <w:bookmarkStart w:id="0" w:name="_Hlk115786357"/>
       <w:r>
         <w:t xml:space="preserve">Overloading a Generic Method </w:t>
       </w:r>
-      <w:bookmarkEnd w:id="1"/>
+      <w:bookmarkEnd w:id="0"/>
       <w:r>
         <w:t xml:space="preserve">with a Non-Generic Method) Overload generic method </w:t>
       </w:r>
@@ -59,9 +57,94 @@
       </w:r>
     </w:p>
     <w:p/>
+    <w:p>
+      <w:r>
+        <w:rPr>
+          <w:noProof/>
+        </w:rPr>
+        <w:drawing>
+          <wp:inline distT="0" distB="0" distL="0" distR="0" wp14:anchorId="21C651B9" wp14:editId="3089E59A">
+            <wp:extent cx="5943600" cy="3107690"/>
+            <wp:effectExtent l="0" t="0" r="0" b="0"/>
+            <wp:docPr id="1" name="Picture 1" descr="Graphical user interface, text&#10;&#10;Description automatically generated"/>
+            <wp:cNvGraphicFramePr>
+              <a:graphicFrameLocks xmlns:a="http://schemas.openxmlformats.org/drawingml/2006/main" noChangeAspect="1"/>
+            </wp:cNvGraphicFramePr>
+            <a:graphic xmlns:a="http://schemas.openxmlformats.org/drawingml/2006/main">
+              <a:graphicData uri="http://schemas.openxmlformats.org/drawingml/2006/picture">
+                <pic:pic xmlns:pic="http://schemas.openxmlformats.org/drawingml/2006/picture">
+                  <pic:nvPicPr>
+                    <pic:cNvPr id="1" name="Picture 1" descr="Graphical user interface, text&#10;&#10;Description automatically generated"/>
+                    <pic:cNvPicPr/>
+                  </pic:nvPicPr>
+                  <pic:blipFill>
+                    <a:blip r:embed="rId5"/>
+                    <a:stretch>
+                      <a:fillRect/>
+                    </a:stretch>
+                  </pic:blipFill>
+                  <pic:spPr>
+                    <a:xfrm>
+                      <a:off x="0" y="0"/>
+                      <a:ext cx="5943600" cy="3107690"/>
+                    </a:xfrm>
+                    <a:prstGeom prst="rect">
+                      <a:avLst/>
+                    </a:prstGeom>
+                  </pic:spPr>
+                </pic:pic>
+              </a:graphicData>
+            </a:graphic>
+          </wp:inline>
+        </w:drawing>
+      </w:r>
+    </w:p>
+    <w:p/>
+    <w:p>
+      <w:r>
+        <w:rPr>
+          <w:noProof/>
+        </w:rPr>
+        <w:drawing>
+          <wp:inline distT="0" distB="0" distL="0" distR="0" wp14:anchorId="6B4D9ECB" wp14:editId="6FC3C563">
+            <wp:extent cx="5155007" cy="4267200"/>
+            <wp:effectExtent l="0" t="0" r="7620" b="0"/>
+            <wp:docPr id="2" name="Picture 2" descr="Text&#10;&#10;Description automatically generated"/>
+            <wp:cNvGraphicFramePr>
+              <a:graphicFrameLocks xmlns:a="http://schemas.openxmlformats.org/drawingml/2006/main" noChangeAspect="1"/>
+            </wp:cNvGraphicFramePr>
+            <a:graphic xmlns:a="http://schemas.openxmlformats.org/drawingml/2006/main">
+              <a:graphicData uri="http://schemas.openxmlformats.org/drawingml/2006/picture">
+                <pic:pic xmlns:pic="http://schemas.openxmlformats.org/drawingml/2006/picture">
+                  <pic:nvPicPr>
+                    <pic:cNvPr id="2" name="Picture 2" descr="Text&#10;&#10;Description automatically generated"/>
+                    <pic:cNvPicPr/>
+                  </pic:nvPicPr>
+                  <pic:blipFill>
+                    <a:blip r:embed="rId6"/>
+                    <a:stretch>
+                      <a:fillRect/>
+                    </a:stretch>
+                  </pic:blipFill>
+                  <pic:spPr>
+                    <a:xfrm>
+                      <a:off x="0" y="0"/>
+                      <a:ext cx="5156422" cy="4268371"/>
+                    </a:xfrm>
+                    <a:prstGeom prst="rect">
+                      <a:avLst/>
+                    </a:prstGeom>
+                  </pic:spPr>
+                </pic:pic>
+              </a:graphicData>
+            </a:graphic>
+          </wp:inline>
+        </w:drawing>
+      </w:r>
+    </w:p>
     <w:sectPr>
       <w:pgSz w:w="12240" w:h="15840"/>
-      <w:pgMar w:top="1440" w:right="1440" w:bottom="1440" w:left="1440" w:header="720" w:footer="720" w:gutter="0"/>
+      <w:pgMar w:top="720" w:right="720" w:bottom="720" w:left="720" w:header="720" w:footer="720" w:gutter="0"/>
       <w:cols w:space="720"/>
       <w:docGrid w:linePitch="360"/>
     </w:sectPr>
@@ -70,7 +153,7 @@
 </file>
 
 <file path=word/numbering.xml><?xml version="1.0" encoding="utf-8"?>
-<w:numbering xmlns:wpc="http://schemas.microsoft.com/office/word/2010/wordprocessingCanvas" xmlns:cx="http://schemas.microsoft.com/office/drawing/2014/chartex" xmlns:cx1="http://schemas.microsoft.com/office/drawing/2015/9/8/chartex" xmlns:cx2="http://schemas.microsoft.com/office/drawing/2015/10/21/chartex" xmlns:cx3="http://schemas.microsoft.com/office/drawing/2016/5/9/chartex" xmlns:cx4="http://schemas.microsoft.com/office/drawing/2016/5/10/chartex" xmlns:cx5="http://schemas.microsoft.com/office/drawing/2016/5/11/chartex" xmlns:cx6="http://schemas.microsoft.com/office/drawing/2016/5/12/chartex" xmlns:cx7="http://schemas.microsoft.com/office/drawing/2016/5/13/chartex" xmlns:cx8="http://schemas.microsoft.com/office/drawing/2016/5/14/chartex" xmlns:mc="http://schemas.openxmlformats.org/markup-compatibility/2006" xmlns:aink="http://schemas.microsoft.com/office/drawing/2016/ink" xmlns:am3d="http://schemas.microsoft.com/office/drawing/2017/model3d" xmlns:o="urn:schemas-microsoft-com:office:office" xmlns:r="http://schemas.openxmlformats.org/officeDocument/2006/relationships" xmlns:m="http://schemas.openxmlformats.org/officeDocument/2006/math" xmlns:v="urn:schemas-microsoft-com:vml" xmlns:wp14="http://schemas.microsoft.com/office/word/2010/wordprocessingDrawing" xmlns:wp="http://schemas.openxmlformats.org/drawingml/2006/wordprocessingDrawing" xmlns:w10="urn:schemas-microsoft-com:office:word" xmlns:w="http://schemas.openxmlformats.org/wordprocessingml/2006/main" xmlns:w14="http://schemas.microsoft.com/office/word/2010/wordml" xmlns:w15="http://schemas.microsoft.com/office/word/2012/wordml" xmlns:w16cid="http://schemas.microsoft.com/office/word/2016/wordml/cid" xmlns:w16se="http://schemas.microsoft.com/office/word/2015/wordml/symex" xmlns:wpg="http://schemas.microsoft.com/office/word/2010/wordprocessingGroup" xmlns:wpi="http://schemas.microsoft.com/office/word/2010/wordprocessingInk" xmlns:wne="http://schemas.microsoft.com/office/word/2006/wordml" xmlns:wps="http://schemas.microsoft.com/office/word/2010/wordprocessingShape" mc:Ignorable="w14 w15 w16se w16cid wp14">
+<w:numbering xmlns:wpc="http://schemas.microsoft.com/office/word/2010/wordprocessingCanvas" xmlns:cx="http://schemas.microsoft.com/office/drawing/2014/chartex" xmlns:cx1="http://schemas.microsoft.com/office/drawing/2015/9/8/chartex" xmlns:cx2="http://schemas.microsoft.com/office/drawing/2015/10/21/chartex" xmlns:cx3="http://schemas.microsoft.com/office/drawing/2016/5/9/chartex" xmlns:cx4="http://schemas.microsoft.com/office/drawing/2016/5/10/chartex" xmlns:cx5="http://schemas.microsoft.com/office/drawing/2016/5/11/chartex" xmlns:cx6="http://schemas.microsoft.com/office/drawing/2016/5/12/chartex" xmlns:cx7="http://schemas.microsoft.com/office/drawing/2016/5/13/chartex" xmlns:cx8="http://schemas.microsoft.com/office/drawing/2016/5/14/chartex" xmlns:mc="http://schemas.openxmlformats.org/markup-compatibility/2006" xmlns:aink="http://schemas.microsoft.com/office/drawing/2016/ink" xmlns:am3d="http://schemas.microsoft.com/office/drawing/2017/model3d" xmlns:o="urn:schemas-microsoft-com:office:office" xmlns:oel="http://schemas.microsoft.com/office/2019/extlst" xmlns:r="http://schemas.openxmlformats.org/officeDocument/2006/relationships" xmlns:m="http://schemas.openxmlformats.org/officeDocument/2006/math" xmlns:v="urn:schemas-microsoft-com:vml" xmlns:wp14="http://schemas.microsoft.com/office/word/2010/wordprocessingDrawing" xmlns:wp="http://schemas.openxmlformats.org/drawingml/2006/wordprocessingDrawing" xmlns:w10="urn:schemas-microsoft-com:office:word" xmlns:w="http://schemas.openxmlformats.org/wordprocessingml/2006/main" xmlns:w14="http://schemas.microsoft.com/office/word/2010/wordml" xmlns:w15="http://schemas.microsoft.com/office/word/2012/wordml" xmlns:w16cex="http://schemas.microsoft.com/office/word/2018/wordml/cex" xmlns:w16cid="http://schemas.microsoft.com/office/word/2016/wordml/cid" xmlns:w16="http://schemas.microsoft.com/office/word/2018/wordml" xmlns:w16sdtdh="http://schemas.microsoft.com/office/word/2020/wordml/sdtdatahash" xmlns:w16se="http://schemas.microsoft.com/office/word/2015/wordml/symex" xmlns:wpg="http://schemas.microsoft.com/office/word/2010/wordprocessingGroup" xmlns:wpi="http://schemas.microsoft.com/office/word/2010/wordprocessingInk" xmlns:wne="http://schemas.microsoft.com/office/word/2006/wordml" xmlns:wps="http://schemas.microsoft.com/office/word/2010/wordprocessingShape" mc:Ignorable="w14 w15 w16se w16cid w16 w16cex w16sdtdh wp14">
   <w:abstractNum w:abstractNumId="0" w15:restartNumberingAfterBreak="0">
     <w:nsid w:val="32EE0C6F"/>
     <w:multiLevelType w:val="hybridMultilevel"/>
@@ -333,17 +416,17 @@
       </w:rPr>
     </w:lvl>
   </w:abstractNum>
-  <w:num w:numId="1">
+  <w:num w:numId="1" w16cid:durableId="1971588719">
     <w:abstractNumId w:val="0"/>
   </w:num>
-  <w:num w:numId="2">
+  <w:num w:numId="2" w16cid:durableId="867572221">
     <w:abstractNumId w:val="1"/>
   </w:num>
 </w:numbering>
 </file>
 
 <file path=word/styles.xml><?xml version="1.0" encoding="utf-8"?>
-<w:styles xmlns:mc="http://schemas.openxmlformats.org/markup-compatibility/2006" xmlns:r="http://schemas.openxmlformats.org/officeDocument/2006/relationships" xmlns:w="http://schemas.openxmlformats.org/wordprocessingml/2006/main" xmlns:w14="http://schemas.microsoft.com/office/word/2010/wordml" xmlns:w15="http://schemas.microsoft.com/office/word/2012/wordml" xmlns:w16cid="http://schemas.microsoft.com/office/word/2016/wordml/cid" xmlns:w16se="http://schemas.microsoft.com/office/word/2015/wordml/symex" mc:Ignorable="w14 w15 w16se w16cid">
+<w:styles xmlns:mc="http://schemas.openxmlformats.org/markup-compatibility/2006" xmlns:r="http://schemas.openxmlformats.org/officeDocument/2006/relationships" xmlns:w="http://schemas.openxmlformats.org/wordprocessingml/2006/main" xmlns:w14="http://schemas.microsoft.com/office/word/2010/wordml" xmlns:w15="http://schemas.microsoft.com/office/word/2012/wordml" xmlns:w16cex="http://schemas.microsoft.com/office/word/2018/wordml/cex" xmlns:w16cid="http://schemas.microsoft.com/office/word/2016/wordml/cid" xmlns:w16="http://schemas.microsoft.com/office/word/2018/wordml" xmlns:w16sdtdh="http://schemas.microsoft.com/office/word/2020/wordml/sdtdatahash" xmlns:w16se="http://schemas.microsoft.com/office/word/2015/wordml/symex" mc:Ignorable="w14 w15 w16se w16cid w16 w16cex w16sdtdh">
   <w:docDefaults>
     <w:rPrDefault>
       <w:rPr>
@@ -359,7 +442,7 @@
       </w:pPr>
     </w:pPrDefault>
   </w:docDefaults>
-  <w:latentStyles w:defLockedState="0" w:defUIPriority="99" w:defSemiHidden="0" w:defUnhideWhenUsed="0" w:defQFormat="0" w:count="375">
+  <w:latentStyles w:defLockedState="0" w:defUIPriority="99" w:defSemiHidden="0" w:defUnhideWhenUsed="0" w:defQFormat="0" w:count="376">
     <w:lsdException w:name="Normal" w:uiPriority="0" w:qFormat="1"/>
     <w:lsdException w:name="heading 1" w:uiPriority="9" w:qFormat="1"/>
     <w:lsdException w:name="heading 2" w:semiHidden="1" w:uiPriority="9" w:unhideWhenUsed="1" w:qFormat="1"/>
@@ -465,7 +548,6 @@
     <w:lsdException w:name="HTML Sample" w:semiHidden="1" w:unhideWhenUsed="1"/>
     <w:lsdException w:name="HTML Typewriter" w:semiHidden="1" w:unhideWhenUsed="1"/>
     <w:lsdException w:name="HTML Variable" w:semiHidden="1" w:unhideWhenUsed="1"/>
-    <w:lsdException w:name="Normal Table" w:semiHidden="1" w:unhideWhenUsed="1"/>
     <w:lsdException w:name="annotation subject" w:semiHidden="1" w:unhideWhenUsed="1"/>
     <w:lsdException w:name="No List" w:semiHidden="1" w:unhideWhenUsed="1"/>
     <w:lsdException w:name="Outline List 1" w:semiHidden="1" w:unhideWhenUsed="1"/>
@@ -512,10 +594,8 @@
     <w:lsdException w:name="Table Subtle 2" w:semiHidden="1" w:unhideWhenUsed="1"/>
     <w:lsdException w:name="Table Web 1" w:semiHidden="1" w:unhideWhenUsed="1"/>
     <w:lsdException w:name="Table Web 2" w:semiHidden="1" w:unhideWhenUsed="1"/>
-    <w:lsdException w:name="Table Web 3" w:semiHidden="1" w:unhideWhenUsed="1"/>
     <w:lsdException w:name="Balloon Text" w:semiHidden="1" w:unhideWhenUsed="1"/>
     <w:lsdException w:name="Table Grid" w:uiPriority="39"/>
-    <w:lsdException w:name="Table Theme" w:semiHidden="1" w:unhideWhenUsed="1"/>
     <w:lsdException w:name="Placeholder Text" w:semiHidden="1"/>
     <w:lsdException w:name="No Spacing" w:uiPriority="1" w:qFormat="1"/>
     <w:lsdException w:name="Light Shading" w:uiPriority="60"/>
@@ -735,6 +815,7 @@
     <w:lsdException w:name="Smart Hyperlink" w:semiHidden="1" w:unhideWhenUsed="1"/>
     <w:lsdException w:name="Hashtag" w:semiHidden="1" w:unhideWhenUsed="1"/>
     <w:lsdException w:name="Unresolved Mention" w:semiHidden="1" w:unhideWhenUsed="1"/>
+    <w:lsdException w:name="Smart Link" w:semiHidden="1" w:unhideWhenUsed="1"/>
   </w:latentStyles>
   <w:style w:type="paragraph" w:default="1" w:styleId="Normal">
     <w:name w:val="Normal"/>

</xml_diff>